<commit_message>
Update and clean up experiment documents
Removed temporary files for experiments 9 and 10, and updated the main document for experiment 10 on data encapsulation.
</commit_message>
<xml_diff>
--- a/计算机网络/实验10/实验10、数据封装实验.docx
+++ b/计算机网络/实验10/实验10、数据封装实验.docx
@@ -1,6 +1,6 @@
 
 <file path=word/document.xml><?xml version="1.0" encoding="utf-8"?>
-<w:document xmlns:wpc="http://schemas.microsoft.com/office/word/2010/wordprocessingCanvas" xmlns:cx="http://schemas.microsoft.com/office/drawing/2014/chartex" xmlns:mc="http://schemas.openxmlformats.org/markup-compatibility/2006" xmlns:o="urn:schemas-microsoft-com:office:office" xmlns:r="http://schemas.openxmlformats.org/officeDocument/2006/relationships" xmlns:m="http://schemas.openxmlformats.org/officeDocument/2006/math" xmlns:v="urn:schemas-microsoft-com:vml" xmlns:wp14="http://schemas.microsoft.com/office/word/2010/wordprocessingDrawing" xmlns:wp="http://schemas.openxmlformats.org/drawingml/2006/wordprocessingDrawing" xmlns:w10="urn:schemas-microsoft-com:office:word" xmlns:w="http://schemas.openxmlformats.org/wordprocessingml/2006/main" xmlns:w14="http://schemas.microsoft.com/office/word/2010/wordml" xmlns:w15="http://schemas.microsoft.com/office/word/2012/wordml" xmlns:w16se="http://schemas.microsoft.com/office/word/2015/wordml/symex" xmlns:wpg="http://schemas.microsoft.com/office/word/2010/wordprocessingGroup" xmlns:wpi="http://schemas.microsoft.com/office/word/2010/wordprocessingInk" xmlns:wne="http://schemas.microsoft.com/office/word/2006/wordml" xmlns:wps="http://schemas.microsoft.com/office/word/2010/wordprocessingShape" mc:Ignorable="w14 w15 w16se wp14">
+<w:document xmlns:wpc="http://schemas.microsoft.com/office/word/2010/wordprocessingCanvas" xmlns:cx="http://schemas.microsoft.com/office/drawing/2014/chartex" xmlns:cx1="http://schemas.microsoft.com/office/drawing/2015/9/8/chartex" xmlns:cx2="http://schemas.microsoft.com/office/drawing/2015/10/21/chartex" xmlns:cx3="http://schemas.microsoft.com/office/drawing/2016/5/9/chartex" xmlns:cx4="http://schemas.microsoft.com/office/drawing/2016/5/10/chartex" xmlns:cx5="http://schemas.microsoft.com/office/drawing/2016/5/11/chartex" xmlns:cx6="http://schemas.microsoft.com/office/drawing/2016/5/12/chartex" xmlns:cx7="http://schemas.microsoft.com/office/drawing/2016/5/13/chartex" xmlns:cx8="http://schemas.microsoft.com/office/drawing/2016/5/14/chartex" xmlns:mc="http://schemas.openxmlformats.org/markup-compatibility/2006" xmlns:aink="http://schemas.microsoft.com/office/drawing/2016/ink" xmlns:am3d="http://schemas.microsoft.com/office/drawing/2017/model3d" xmlns:o="urn:schemas-microsoft-com:office:office" xmlns:oel="http://schemas.microsoft.com/office/2019/extlst" xmlns:r="http://schemas.openxmlformats.org/officeDocument/2006/relationships" xmlns:m="http://schemas.openxmlformats.org/officeDocument/2006/math" xmlns:v="urn:schemas-microsoft-com:vml" xmlns:wp14="http://schemas.microsoft.com/office/word/2010/wordprocessingDrawing" xmlns:wp="http://schemas.openxmlformats.org/drawingml/2006/wordprocessingDrawing" xmlns:w10="urn:schemas-microsoft-com:office:word" xmlns:w="http://schemas.openxmlformats.org/wordprocessingml/2006/main" xmlns:w14="http://schemas.microsoft.com/office/word/2010/wordml" xmlns:w15="http://schemas.microsoft.com/office/word/2012/wordml" xmlns:w16cex="http://schemas.microsoft.com/office/word/2018/wordml/cex" xmlns:w16cid="http://schemas.microsoft.com/office/word/2016/wordml/cid" xmlns:w16="http://schemas.microsoft.com/office/word/2018/wordml" xmlns:w16du="http://schemas.microsoft.com/office/word/2023/wordml/word16du" xmlns:w16sdtdh="http://schemas.microsoft.com/office/word/2020/wordml/sdtdatahash" xmlns:w16sdtfl="http://schemas.microsoft.com/office/word/2024/wordml/sdtformatlock" xmlns:w16se="http://schemas.microsoft.com/office/word/2015/wordml/symex" xmlns:wpg="http://schemas.microsoft.com/office/word/2010/wordprocessingGroup" xmlns:wpi="http://schemas.microsoft.com/office/word/2010/wordprocessingInk" xmlns:wne="http://schemas.microsoft.com/office/word/2006/wordml" xmlns:wps="http://schemas.microsoft.com/office/word/2010/wordprocessingShape" mc:Ignorable="w14 w15 w16se w16cid w16 w16cex w16sdtdh w16sdtfl w16du wp14">
   <w:body>
     <w:p>
       <w:pPr>
@@ -38,15 +38,6 @@
       <w:pPr>
         <w:spacing w:beforeLines="150" w:before="468" w:afterLines="50" w:after="156"/>
         <w:ind w:firstLineChars="200" w:firstLine="562"/>
-        <w:rPr>
-          <w:rFonts w:ascii="宋体" w:hAnsi="宋体"/>
-          <w:b/>
-          <w:bCs/>
-          <w:sz w:val="28"/>
-          <w:szCs w:val="28"/>
-        </w:rPr>
-      </w:pPr>
-      <w:r>
         <w:rPr>
           <w:rFonts w:ascii="宋体" w:hAnsi="宋体" w:hint="eastAsia"/>
           <w:b/>
@@ -54,290 +45,6 @@
           <w:sz w:val="28"/>
           <w:szCs w:val="28"/>
         </w:rPr>
-        <w:t>一、实验目的</w:t>
-      </w:r>
-    </w:p>
-    <w:p>
-      <w:pPr>
-        <w:adjustRightInd w:val="0"/>
-        <w:snapToGrid w:val="0"/>
-        <w:spacing w:line="360" w:lineRule="exact"/>
-        <w:ind w:firstLineChars="200" w:firstLine="420"/>
-        <w:rPr>
-          <w:rFonts w:ascii="Times New Roman" w:hAnsi="Times New Roman" w:cs="Times New Roman"/>
-          <w:szCs w:val="21"/>
-        </w:rPr>
-      </w:pPr>
-      <w:r>
-        <w:rPr>
-          <w:rFonts w:ascii="Times New Roman" w:hAnsi="Times New Roman" w:cs="Times New Roman"/>
-          <w:szCs w:val="21"/>
-        </w:rPr>
-        <w:t>1</w:t>
-      </w:r>
-      <w:r>
-        <w:rPr>
-          <w:rFonts w:ascii="Times New Roman" w:hAnsi="Times New Roman" w:cs="Times New Roman"/>
-          <w:szCs w:val="21"/>
-        </w:rPr>
-        <w:t>．</w:t>
-      </w:r>
-      <w:r>
-        <w:rPr>
-          <w:rFonts w:ascii="Times New Roman" w:hAnsi="Times New Roman" w:cs="Times New Roman"/>
-          <w:szCs w:val="21"/>
-        </w:rPr>
-        <w:t>回顾静态路由的配置方法，根据网络拓扑实现两台</w:t>
-      </w:r>
-      <w:r>
-        <w:rPr>
-          <w:rFonts w:ascii="Times New Roman" w:hAnsi="Times New Roman" w:cs="Times New Roman"/>
-          <w:szCs w:val="21"/>
-        </w:rPr>
-        <w:t>PC</w:t>
-      </w:r>
-      <w:r>
-        <w:rPr>
-          <w:rFonts w:ascii="Times New Roman" w:hAnsi="Times New Roman" w:cs="Times New Roman"/>
-          <w:szCs w:val="21"/>
-        </w:rPr>
-        <w:t>互通。</w:t>
-      </w:r>
-    </w:p>
-    <w:p>
-      <w:pPr>
-        <w:adjustRightInd w:val="0"/>
-        <w:snapToGrid w:val="0"/>
-        <w:spacing w:line="360" w:lineRule="exact"/>
-        <w:ind w:firstLineChars="200" w:firstLine="420"/>
-        <w:rPr>
-          <w:rFonts w:ascii="Times New Roman" w:hAnsi="Times New Roman" w:cs="Times New Roman"/>
-          <w:szCs w:val="21"/>
-        </w:rPr>
-      </w:pPr>
-      <w:r>
-        <w:rPr>
-          <w:rFonts w:ascii="Times New Roman" w:hAnsi="Times New Roman" w:cs="Times New Roman"/>
-          <w:szCs w:val="21"/>
-        </w:rPr>
-        <w:t xml:space="preserve">2. </w:t>
-      </w:r>
-      <w:r>
-        <w:rPr>
-          <w:rFonts w:ascii="Times New Roman" w:hAnsi="Times New Roman" w:cs="Times New Roman"/>
-          <w:szCs w:val="21"/>
-        </w:rPr>
-        <w:t>了解</w:t>
-      </w:r>
-      <w:r>
-        <w:rPr>
-          <w:rFonts w:ascii="Times New Roman" w:hAnsi="Times New Roman" w:cs="Times New Roman"/>
-          <w:szCs w:val="21"/>
-        </w:rPr>
-        <w:t>CISCO</w:t>
-      </w:r>
-      <w:r>
-        <w:rPr>
-          <w:rFonts w:ascii="Times New Roman" w:hAnsi="Times New Roman" w:cs="Times New Roman"/>
-          <w:szCs w:val="21"/>
-        </w:rPr>
-        <w:t>模拟器的</w:t>
-      </w:r>
-      <w:r>
-        <w:rPr>
-          <w:rFonts w:ascii="Times New Roman" w:hAnsi="Times New Roman" w:cs="Times New Roman"/>
-          <w:szCs w:val="21"/>
-        </w:rPr>
-        <w:t>simulation mode</w:t>
-      </w:r>
-      <w:r>
-        <w:rPr>
-          <w:rFonts w:ascii="Times New Roman" w:hAnsi="Times New Roman" w:cs="Times New Roman"/>
-          <w:szCs w:val="21"/>
-        </w:rPr>
-        <w:t>（模拟模式），观察网络数据包的来龙去脉。</w:t>
-      </w:r>
-    </w:p>
-    <w:p>
-      <w:pPr>
-        <w:spacing w:line="360" w:lineRule="exact"/>
-        <w:ind w:firstLineChars="200" w:firstLine="420"/>
-        <w:rPr>
-          <w:rFonts w:ascii="Times New Roman" w:hAnsi="Times New Roman" w:cs="Times New Roman"/>
-        </w:rPr>
-      </w:pPr>
-      <w:r>
-        <w:rPr>
-          <w:rFonts w:ascii="Times New Roman" w:hAnsi="Times New Roman" w:cs="Times New Roman"/>
-        </w:rPr>
-        <w:t xml:space="preserve">3. </w:t>
-      </w:r>
-      <w:r>
-        <w:rPr>
-          <w:rFonts w:ascii="Times New Roman" w:hAnsi="Times New Roman" w:cs="Times New Roman"/>
-        </w:rPr>
-        <w:t>掌握以太网帧的构成，了解各个字段的含义；</w:t>
-      </w:r>
-    </w:p>
-    <w:p>
-      <w:pPr>
-        <w:adjustRightInd w:val="0"/>
-        <w:snapToGrid w:val="0"/>
-        <w:spacing w:line="360" w:lineRule="exact"/>
-        <w:ind w:firstLineChars="200" w:firstLine="420"/>
-        <w:rPr>
-          <w:rFonts w:ascii="Times New Roman" w:hAnsi="Times New Roman" w:cs="Times New Roman"/>
-        </w:rPr>
-      </w:pPr>
-      <w:r>
-        <w:rPr>
-          <w:rFonts w:ascii="Times New Roman" w:hAnsi="Times New Roman" w:cs="Times New Roman"/>
-        </w:rPr>
-        <w:t>4</w:t>
-      </w:r>
-      <w:r>
-        <w:rPr>
-          <w:rFonts w:ascii="Times New Roman" w:hAnsi="Times New Roman" w:cs="Times New Roman"/>
-        </w:rPr>
-        <w:t>．能够识别不同的</w:t>
-      </w:r>
-      <w:r>
-        <w:rPr>
-          <w:rFonts w:ascii="Times New Roman" w:hAnsi="Times New Roman" w:cs="Times New Roman"/>
-        </w:rPr>
-        <w:t>MAC</w:t>
-      </w:r>
-      <w:r>
-        <w:rPr>
-          <w:rFonts w:ascii="Times New Roman" w:hAnsi="Times New Roman" w:cs="Times New Roman"/>
-        </w:rPr>
-        <w:t>地址并理解</w:t>
-      </w:r>
-      <w:r>
-        <w:rPr>
-          <w:rFonts w:ascii="Times New Roman" w:hAnsi="Times New Roman" w:cs="Times New Roman"/>
-        </w:rPr>
-        <w:t>MAC</w:t>
-      </w:r>
-      <w:r>
-        <w:rPr>
-          <w:rFonts w:ascii="Times New Roman" w:hAnsi="Times New Roman" w:cs="Times New Roman"/>
-        </w:rPr>
-        <w:t>地址的作用</w:t>
-      </w:r>
-      <w:r>
-        <w:rPr>
-          <w:rFonts w:ascii="Times New Roman" w:hAnsi="Times New Roman" w:cs="Times New Roman"/>
-        </w:rPr>
-        <w:t>；</w:t>
-      </w:r>
-    </w:p>
-    <w:p>
-      <w:pPr>
-        <w:adjustRightInd w:val="0"/>
-        <w:snapToGrid w:val="0"/>
-        <w:spacing w:line="360" w:lineRule="exact"/>
-        <w:ind w:firstLineChars="200" w:firstLine="420"/>
-        <w:rPr>
-          <w:rFonts w:ascii="Times New Roman" w:hAnsi="Times New Roman" w:cs="Times New Roman"/>
-        </w:rPr>
-      </w:pPr>
-      <w:r>
-        <w:rPr>
-          <w:rFonts w:ascii="Times New Roman" w:hAnsi="Times New Roman" w:cs="Times New Roman"/>
-        </w:rPr>
-        <w:t xml:space="preserve">5. </w:t>
-      </w:r>
-      <w:r>
-        <w:rPr>
-          <w:rFonts w:ascii="Times New Roman" w:hAnsi="Times New Roman" w:cs="Times New Roman"/>
-        </w:rPr>
-        <w:t>掌握</w:t>
-      </w:r>
-      <w:r>
-        <w:rPr>
-          <w:rFonts w:ascii="Times New Roman" w:hAnsi="Times New Roman" w:cs="Times New Roman"/>
-        </w:rPr>
-        <w:t>IP</w:t>
-      </w:r>
-      <w:r>
-        <w:rPr>
-          <w:rFonts w:ascii="Times New Roman" w:hAnsi="Times New Roman" w:cs="Times New Roman"/>
-        </w:rPr>
-        <w:t>数据包的组成和网络层的基本功能</w:t>
-      </w:r>
-      <w:r>
-        <w:rPr>
-          <w:rFonts w:ascii="Times New Roman" w:hAnsi="Times New Roman" w:cs="Times New Roman"/>
-        </w:rPr>
-        <w:t>；</w:t>
-      </w:r>
-    </w:p>
-    <w:p>
-      <w:pPr>
-        <w:adjustRightInd w:val="0"/>
-        <w:snapToGrid w:val="0"/>
-        <w:spacing w:line="360" w:lineRule="exact"/>
-        <w:ind w:firstLineChars="200" w:firstLine="420"/>
-        <w:rPr>
-          <w:rFonts w:ascii="Times New Roman" w:hAnsi="Times New Roman" w:cs="Times New Roman"/>
-          <w:szCs w:val="21"/>
-        </w:rPr>
-      </w:pPr>
-      <w:r>
-        <w:rPr>
-          <w:rFonts w:ascii="Times New Roman" w:hAnsi="Times New Roman" w:cs="Times New Roman"/>
-          <w:szCs w:val="21"/>
-        </w:rPr>
-        <w:t>6</w:t>
-      </w:r>
-      <w:r>
-        <w:rPr>
-          <w:rFonts w:ascii="Times New Roman" w:hAnsi="Times New Roman" w:cs="Times New Roman"/>
-          <w:szCs w:val="21"/>
-        </w:rPr>
-        <w:t>．理解</w:t>
-      </w:r>
-      <w:r>
-        <w:rPr>
-          <w:rFonts w:ascii="Times New Roman" w:hAnsi="Times New Roman" w:cs="Times New Roman"/>
-          <w:szCs w:val="21"/>
-        </w:rPr>
-        <w:t>ICMP</w:t>
-      </w:r>
-      <w:r>
-        <w:rPr>
-          <w:rFonts w:ascii="Times New Roman" w:hAnsi="Times New Roman" w:cs="Times New Roman"/>
-          <w:szCs w:val="21"/>
-        </w:rPr>
-        <w:t>协议与</w:t>
-      </w:r>
-      <w:r>
-        <w:rPr>
-          <w:rFonts w:ascii="Times New Roman" w:hAnsi="Times New Roman" w:cs="Times New Roman"/>
-          <w:szCs w:val="21"/>
-        </w:rPr>
-        <w:t>IP</w:t>
-      </w:r>
-      <w:r>
-        <w:rPr>
-          <w:rFonts w:ascii="Times New Roman" w:hAnsi="Times New Roman" w:cs="Times New Roman"/>
-          <w:szCs w:val="21"/>
-        </w:rPr>
-        <w:t>协议的封装关系。</w:t>
-      </w:r>
-    </w:p>
-    <w:p>
-      <w:pPr>
-        <w:spacing w:beforeLines="100" w:before="312" w:afterLines="50" w:after="156"/>
-        <w:ind w:firstLineChars="200" w:firstLine="562"/>
-        <w:rPr>
-          <w:rFonts w:ascii="宋体" w:hAnsi="宋体"/>
-          <w:b/>
-          <w:bCs/>
-          <w:sz w:val="28"/>
-          <w:szCs w:val="28"/>
-        </w:rPr>
       </w:pPr>
       <w:r>
         <w:rPr>
@@ -347,7 +54,7 @@
           <w:sz w:val="28"/>
           <w:szCs w:val="28"/>
         </w:rPr>
-        <w:t>二、实验内容</w:t>
+        <w:t>一、实验目的</w:t>
       </w:r>
     </w:p>
     <w:p>
@@ -373,21 +80,28 @@
           <w:rFonts w:ascii="Times New Roman" w:hAnsi="Times New Roman" w:cs="Times New Roman"/>
           <w:szCs w:val="21"/>
         </w:rPr>
-        <w:t>．安装</w:t>
-      </w:r>
-      <w:r>
-        <w:rPr>
-          <w:rFonts w:ascii="Times New Roman" w:hAnsi="Times New Roman" w:cs="Times New Roman"/>
-          <w:szCs w:val="21"/>
-        </w:rPr>
-        <w:t>CISCO</w:t>
-      </w:r>
-      <w:r>
-        <w:rPr>
-          <w:rFonts w:ascii="Times New Roman" w:hAnsi="Times New Roman" w:cs="Times New Roman"/>
-          <w:szCs w:val="21"/>
-        </w:rPr>
-        <w:t>模拟器；</w:t>
+        <w:t>．</w:t>
+      </w:r>
+      <w:r>
+        <w:rPr>
+          <w:rFonts w:ascii="Times New Roman" w:hAnsi="Times New Roman" w:cs="Times New Roman"/>
+          <w:szCs w:val="21"/>
+        </w:rPr>
+        <w:t>回顾静态路由的配置方法，根据网络拓扑实现两台</w:t>
+      </w:r>
+      <w:r>
+        <w:rPr>
+          <w:rFonts w:ascii="Times New Roman" w:hAnsi="Times New Roman" w:cs="Times New Roman"/>
+          <w:szCs w:val="21"/>
+        </w:rPr>
+        <w:t>PC</w:t>
+      </w:r>
+      <w:r>
+        <w:rPr>
+          <w:rFonts w:ascii="Times New Roman" w:hAnsi="Times New Roman" w:cs="Times New Roman"/>
+          <w:szCs w:val="21"/>
+        </w:rPr>
+        <w:t>互通。</w:t>
       </w:r>
     </w:p>
     <w:p>
@@ -406,21 +120,63 @@
           <w:rFonts w:ascii="Times New Roman" w:hAnsi="Times New Roman" w:cs="Times New Roman"/>
           <w:szCs w:val="21"/>
         </w:rPr>
-        <w:t>2</w:t>
-      </w:r>
-      <w:r>
-        <w:rPr>
-          <w:rFonts w:ascii="Times New Roman" w:hAnsi="Times New Roman" w:cs="Times New Roman"/>
-          <w:szCs w:val="21"/>
-        </w:rPr>
-        <w:t>．</w:t>
-      </w:r>
-      <w:r>
-        <w:rPr>
-          <w:rFonts w:ascii="Times New Roman" w:hAnsi="Times New Roman" w:cs="Times New Roman"/>
-          <w:szCs w:val="21"/>
-        </w:rPr>
-        <w:t>画出网络拓扑图；</w:t>
+        <w:t xml:space="preserve">2. </w:t>
+      </w:r>
+      <w:r>
+        <w:rPr>
+          <w:rFonts w:ascii="Times New Roman" w:hAnsi="Times New Roman" w:cs="Times New Roman"/>
+          <w:szCs w:val="21"/>
+        </w:rPr>
+        <w:t>了解</w:t>
+      </w:r>
+      <w:r>
+        <w:rPr>
+          <w:rFonts w:ascii="Times New Roman" w:hAnsi="Times New Roman" w:cs="Times New Roman"/>
+          <w:szCs w:val="21"/>
+        </w:rPr>
+        <w:t>CISCO</w:t>
+      </w:r>
+      <w:r>
+        <w:rPr>
+          <w:rFonts w:ascii="Times New Roman" w:hAnsi="Times New Roman" w:cs="Times New Roman"/>
+          <w:szCs w:val="21"/>
+        </w:rPr>
+        <w:t>模拟器的</w:t>
+      </w:r>
+      <w:r>
+        <w:rPr>
+          <w:rFonts w:ascii="Times New Roman" w:hAnsi="Times New Roman" w:cs="Times New Roman"/>
+          <w:szCs w:val="21"/>
+        </w:rPr>
+        <w:t>simulation mode</w:t>
+      </w:r>
+      <w:r>
+        <w:rPr>
+          <w:rFonts w:ascii="Times New Roman" w:hAnsi="Times New Roman" w:cs="Times New Roman"/>
+          <w:szCs w:val="21"/>
+        </w:rPr>
+        <w:t>（模拟模式），观察网络数据包的来龙去脉。</w:t>
+      </w:r>
+    </w:p>
+    <w:p>
+      <w:pPr>
+        <w:spacing w:line="360" w:lineRule="exact"/>
+        <w:ind w:firstLineChars="200" w:firstLine="420"/>
+        <w:rPr>
+          <w:rFonts w:ascii="Times New Roman" w:hAnsi="Times New Roman" w:cs="Times New Roman"/>
+        </w:rPr>
+      </w:pPr>
+      <w:r>
+        <w:rPr>
+          <w:rFonts w:ascii="Times New Roman" w:hAnsi="Times New Roman" w:cs="Times New Roman"/>
+        </w:rPr>
+        <w:t xml:space="preserve">3. </w:t>
+      </w:r>
+      <w:r>
+        <w:rPr>
+          <w:rFonts w:ascii="Times New Roman" w:hAnsi="Times New Roman" w:cs="Times New Roman"/>
+        </w:rPr>
+        <w:t>掌握以太网帧的构成，了解各个字段的含义；</w:t>
       </w:r>
     </w:p>
     <w:p>
@@ -431,29 +187,49 @@
         <w:ind w:firstLineChars="200" w:firstLine="420"/>
         <w:rPr>
           <w:rFonts w:ascii="Times New Roman" w:hAnsi="Times New Roman" w:cs="Times New Roman"/>
-          <w:szCs w:val="21"/>
-        </w:rPr>
-      </w:pPr>
-      <w:r>
-        <w:rPr>
-          <w:rFonts w:ascii="Times New Roman" w:hAnsi="Times New Roman" w:cs="Times New Roman"/>
-          <w:szCs w:val="21"/>
-        </w:rPr>
-        <w:t>3</w:t>
-      </w:r>
-      <w:r>
-        <w:rPr>
-          <w:rFonts w:ascii="Times New Roman" w:hAnsi="Times New Roman" w:cs="Times New Roman"/>
-          <w:szCs w:val="21"/>
-        </w:rPr>
-        <w:t>．</w:t>
-      </w:r>
-      <w:r>
-        <w:rPr>
-          <w:rFonts w:ascii="Times New Roman" w:hAnsi="Times New Roman" w:cs="Times New Roman"/>
-          <w:szCs w:val="21"/>
-        </w:rPr>
-        <w:t>进行静态路由的配置；</w:t>
+        </w:rPr>
+      </w:pPr>
+      <w:r>
+        <w:rPr>
+          <w:rFonts w:ascii="Times New Roman" w:hAnsi="Times New Roman" w:cs="Times New Roman"/>
+        </w:rPr>
+        <w:t>4</w:t>
+      </w:r>
+      <w:r>
+        <w:rPr>
+          <w:rFonts w:ascii="Times New Roman" w:hAnsi="Times New Roman" w:cs="Times New Roman"/>
+        </w:rPr>
+        <w:t>．能够识别不同的</w:t>
+      </w:r>
+      <w:r>
+        <w:rPr>
+          <w:rFonts w:ascii="Times New Roman" w:hAnsi="Times New Roman" w:cs="Times New Roman"/>
+        </w:rPr>
+        <w:t>MAC</w:t>
+      </w:r>
+      <w:r>
+        <w:rPr>
+          <w:rFonts w:ascii="Times New Roman" w:hAnsi="Times New Roman" w:cs="Times New Roman"/>
+        </w:rPr>
+        <w:t>地址并理解</w:t>
+      </w:r>
+      <w:r>
+        <w:rPr>
+          <w:rFonts w:ascii="Times New Roman" w:hAnsi="Times New Roman" w:cs="Times New Roman"/>
+        </w:rPr>
+        <w:t>MAC</w:t>
+      </w:r>
+      <w:r>
+        <w:rPr>
+          <w:rFonts w:ascii="Times New Roman" w:hAnsi="Times New Roman" w:cs="Times New Roman"/>
+        </w:rPr>
+        <w:t>地址的作用</w:t>
+      </w:r>
+      <w:r>
+        <w:rPr>
+          <w:rFonts w:ascii="Times New Roman" w:hAnsi="Times New Roman" w:cs="Times New Roman"/>
+        </w:rPr>
+        <w:t>；</w:t>
       </w:r>
     </w:p>
     <w:p>
@@ -464,34 +240,35 @@
         <w:ind w:firstLineChars="200" w:firstLine="420"/>
         <w:rPr>
           <w:rFonts w:ascii="Times New Roman" w:hAnsi="Times New Roman" w:cs="Times New Roman"/>
-          <w:szCs w:val="21"/>
-        </w:rPr>
-      </w:pPr>
-      <w:r>
-        <w:rPr>
-          <w:rFonts w:ascii="Times New Roman" w:hAnsi="Times New Roman" w:cs="Times New Roman"/>
-          <w:szCs w:val="21"/>
-        </w:rPr>
-        <w:t>4</w:t>
-      </w:r>
-      <w:r>
-        <w:rPr>
-          <w:rFonts w:ascii="Times New Roman" w:hAnsi="Times New Roman" w:cs="Times New Roman"/>
-          <w:szCs w:val="21"/>
-        </w:rPr>
-        <w:t>．</w:t>
-      </w:r>
-      <w:r>
-        <w:rPr>
-          <w:rFonts w:ascii="Times New Roman" w:hAnsi="Times New Roman" w:cs="Times New Roman"/>
-          <w:szCs w:val="21"/>
-        </w:rPr>
-        <w:t>测试网络的通信效果</w:t>
-      </w:r>
-      <w:r>
-        <w:rPr>
-          <w:rFonts w:ascii="Times New Roman" w:hAnsi="Times New Roman" w:cs="Times New Roman"/>
-          <w:szCs w:val="21"/>
+        </w:rPr>
+      </w:pPr>
+      <w:r>
+        <w:rPr>
+          <w:rFonts w:ascii="Times New Roman" w:hAnsi="Times New Roman" w:cs="Times New Roman"/>
+        </w:rPr>
+        <w:t xml:space="preserve">5. </w:t>
+      </w:r>
+      <w:r>
+        <w:rPr>
+          <w:rFonts w:ascii="Times New Roman" w:hAnsi="Times New Roman" w:cs="Times New Roman"/>
+        </w:rPr>
+        <w:t>掌握</w:t>
+      </w:r>
+      <w:r>
+        <w:rPr>
+          <w:rFonts w:ascii="Times New Roman" w:hAnsi="Times New Roman" w:cs="Times New Roman"/>
+        </w:rPr>
+        <w:t>IP</w:t>
+      </w:r>
+      <w:r>
+        <w:rPr>
+          <w:rFonts w:ascii="Times New Roman" w:hAnsi="Times New Roman" w:cs="Times New Roman"/>
+        </w:rPr>
+        <w:t>数据包的组成和网络层的基本功能</w:t>
+      </w:r>
+      <w:r>
+        <w:rPr>
+          <w:rFonts w:ascii="Times New Roman" w:hAnsi="Times New Roman" w:cs="Times New Roman"/>
         </w:rPr>
         <w:t>；</w:t>
       </w:r>
@@ -512,35 +289,14 @@
           <w:rFonts w:ascii="Times New Roman" w:hAnsi="Times New Roman" w:cs="Times New Roman"/>
           <w:szCs w:val="21"/>
         </w:rPr>
-        <w:t xml:space="preserve">5. </w:t>
-      </w:r>
-      <w:r>
-        <w:rPr>
-          <w:rFonts w:ascii="Times New Roman" w:hAnsi="Times New Roman" w:cs="Times New Roman"/>
-          <w:szCs w:val="21"/>
-        </w:rPr>
-        <w:t>通过</w:t>
-      </w:r>
-      <w:r>
-        <w:rPr>
-          <w:rFonts w:ascii="Times New Roman" w:hAnsi="Times New Roman" w:cs="Times New Roman"/>
-          <w:szCs w:val="21"/>
-        </w:rPr>
-        <w:t>PING</w:t>
-      </w:r>
-      <w:r>
-        <w:rPr>
-          <w:rFonts w:ascii="Times New Roman" w:hAnsi="Times New Roman" w:cs="Times New Roman"/>
-          <w:szCs w:val="21"/>
-        </w:rPr>
-        <w:t>命令</w:t>
-      </w:r>
-      <w:r>
-        <w:rPr>
-          <w:rFonts w:ascii="Times New Roman" w:hAnsi="Times New Roman" w:cs="Times New Roman"/>
-          <w:szCs w:val="21"/>
-        </w:rPr>
-        <w:t>捕捉</w:t>
+        <w:t>6</w:t>
+      </w:r>
+      <w:r>
+        <w:rPr>
+          <w:rFonts w:ascii="Times New Roman" w:hAnsi="Times New Roman" w:cs="Times New Roman"/>
+          <w:szCs w:val="21"/>
+        </w:rPr>
+        <w:t>．理解</w:t>
       </w:r>
       <w:r>
         <w:rPr>
@@ -554,20 +310,6 @@
           <w:rFonts w:ascii="Times New Roman" w:hAnsi="Times New Roman" w:cs="Times New Roman"/>
           <w:szCs w:val="21"/>
         </w:rPr>
-        <w:t>报文，观察</w:t>
-      </w:r>
-      <w:r>
-        <w:rPr>
-          <w:rFonts w:ascii="Times New Roman" w:hAnsi="Times New Roman" w:cs="Times New Roman"/>
-          <w:szCs w:val="21"/>
-        </w:rPr>
-        <w:t>ICMP</w:t>
-      </w:r>
-      <w:r>
-        <w:rPr>
-          <w:rFonts w:ascii="Times New Roman" w:hAnsi="Times New Roman" w:cs="Times New Roman"/>
-          <w:szCs w:val="21"/>
-        </w:rPr>
         <w:t>协议与</w:t>
       </w:r>
       <w:r>
@@ -587,17 +329,8 @@
     </w:p>
     <w:p>
       <w:pPr>
-        <w:spacing w:beforeLines="100" w:before="312" w:afterLines="50" w:after="156" w:line="360" w:lineRule="exact"/>
+        <w:spacing w:beforeLines="100" w:before="312" w:afterLines="50" w:after="156"/>
         <w:ind w:firstLineChars="200" w:firstLine="562"/>
-        <w:rPr>
-          <w:rFonts w:ascii="宋体" w:hAnsi="宋体"/>
-          <w:b/>
-          <w:bCs/>
-          <w:sz w:val="28"/>
-          <w:szCs w:val="28"/>
-        </w:rPr>
-      </w:pPr>
-      <w:r>
         <w:rPr>
           <w:rFonts w:ascii="宋体" w:hAnsi="宋体" w:hint="eastAsia"/>
           <w:b/>
@@ -605,8 +338,7 @@
           <w:sz w:val="28"/>
           <w:szCs w:val="28"/>
         </w:rPr>
-        <w:t>三</w:t>
-      </w:r>
+      </w:pPr>
       <w:r>
         <w:rPr>
           <w:rFonts w:ascii="宋体" w:hAnsi="宋体" w:hint="eastAsia"/>
@@ -615,22 +347,304 @@
           <w:sz w:val="28"/>
           <w:szCs w:val="28"/>
         </w:rPr>
-        <w:t>、实验原理</w:t>
-      </w:r>
-    </w:p>
-    <w:p>
-      <w:pPr>
+        <w:t>二、实验内容</w:t>
+      </w:r>
+    </w:p>
+    <w:p>
+      <w:pPr>
+        <w:adjustRightInd w:val="0"/>
+        <w:snapToGrid w:val="0"/>
         <w:spacing w:line="360" w:lineRule="exact"/>
         <w:ind w:firstLineChars="200" w:firstLine="420"/>
         <w:rPr>
-          <w:rFonts w:ascii="宋体" w:hAnsi="宋体"/>
-        </w:rPr>
-      </w:pPr>
-      <w:r>
+          <w:rFonts w:ascii="Times New Roman" w:hAnsi="Times New Roman" w:cs="Times New Roman"/>
+          <w:szCs w:val="21"/>
+        </w:rPr>
+      </w:pPr>
+      <w:r>
+        <w:rPr>
+          <w:rFonts w:ascii="Times New Roman" w:hAnsi="Times New Roman" w:cs="Times New Roman"/>
+          <w:szCs w:val="21"/>
+        </w:rPr>
+        <w:t>1</w:t>
+      </w:r>
+      <w:r>
+        <w:rPr>
+          <w:rFonts w:ascii="Times New Roman" w:hAnsi="Times New Roman" w:cs="Times New Roman"/>
+          <w:szCs w:val="21"/>
+        </w:rPr>
+        <w:t>．安装</w:t>
+      </w:r>
+      <w:r>
+        <w:rPr>
+          <w:rFonts w:ascii="Times New Roman" w:hAnsi="Times New Roman" w:cs="Times New Roman"/>
+          <w:szCs w:val="21"/>
+        </w:rPr>
+        <w:t>CISCO</w:t>
+      </w:r>
+      <w:r>
+        <w:rPr>
+          <w:rFonts w:ascii="Times New Roman" w:hAnsi="Times New Roman" w:cs="Times New Roman"/>
+          <w:szCs w:val="21"/>
+        </w:rPr>
+        <w:t>模拟器；</w:t>
+      </w:r>
+    </w:p>
+    <w:p>
+      <w:pPr>
+        <w:adjustRightInd w:val="0"/>
+        <w:snapToGrid w:val="0"/>
+        <w:spacing w:line="360" w:lineRule="exact"/>
+        <w:ind w:firstLineChars="200" w:firstLine="420"/>
+        <w:rPr>
+          <w:rFonts w:ascii="Times New Roman" w:hAnsi="Times New Roman" w:cs="Times New Roman"/>
+          <w:szCs w:val="21"/>
+        </w:rPr>
+      </w:pPr>
+      <w:r>
+        <w:rPr>
+          <w:rFonts w:ascii="Times New Roman" w:hAnsi="Times New Roman" w:cs="Times New Roman"/>
+          <w:szCs w:val="21"/>
+        </w:rPr>
+        <w:t>2</w:t>
+      </w:r>
+      <w:r>
+        <w:rPr>
+          <w:rFonts w:ascii="Times New Roman" w:hAnsi="Times New Roman" w:cs="Times New Roman"/>
+          <w:szCs w:val="21"/>
+        </w:rPr>
+        <w:t>．</w:t>
+      </w:r>
+      <w:r>
+        <w:rPr>
+          <w:rFonts w:ascii="Times New Roman" w:hAnsi="Times New Roman" w:cs="Times New Roman"/>
+          <w:szCs w:val="21"/>
+        </w:rPr>
+        <w:t>画出网络拓扑图；</w:t>
+      </w:r>
+    </w:p>
+    <w:p>
+      <w:pPr>
+        <w:adjustRightInd w:val="0"/>
+        <w:snapToGrid w:val="0"/>
+        <w:spacing w:line="360" w:lineRule="exact"/>
+        <w:ind w:firstLineChars="200" w:firstLine="420"/>
+        <w:rPr>
+          <w:rFonts w:ascii="Times New Roman" w:hAnsi="Times New Roman" w:cs="Times New Roman"/>
+          <w:szCs w:val="21"/>
+        </w:rPr>
+      </w:pPr>
+      <w:r>
+        <w:rPr>
+          <w:rFonts w:ascii="Times New Roman" w:hAnsi="Times New Roman" w:cs="Times New Roman"/>
+          <w:szCs w:val="21"/>
+        </w:rPr>
+        <w:t>3</w:t>
+      </w:r>
+      <w:r>
+        <w:rPr>
+          <w:rFonts w:ascii="Times New Roman" w:hAnsi="Times New Roman" w:cs="Times New Roman"/>
+          <w:szCs w:val="21"/>
+        </w:rPr>
+        <w:t>．</w:t>
+      </w:r>
+      <w:r>
+        <w:rPr>
+          <w:rFonts w:ascii="Times New Roman" w:hAnsi="Times New Roman" w:cs="Times New Roman"/>
+          <w:szCs w:val="21"/>
+        </w:rPr>
+        <w:t>进行静态路由的配置；</w:t>
+      </w:r>
+    </w:p>
+    <w:p>
+      <w:pPr>
+        <w:adjustRightInd w:val="0"/>
+        <w:snapToGrid w:val="0"/>
+        <w:spacing w:line="360" w:lineRule="exact"/>
+        <w:ind w:firstLineChars="200" w:firstLine="420"/>
+        <w:rPr>
+          <w:rFonts w:ascii="Times New Roman" w:hAnsi="Times New Roman" w:cs="Times New Roman"/>
+          <w:szCs w:val="21"/>
+        </w:rPr>
+      </w:pPr>
+      <w:r>
+        <w:rPr>
+          <w:rFonts w:ascii="Times New Roman" w:hAnsi="Times New Roman" w:cs="Times New Roman"/>
+          <w:szCs w:val="21"/>
+        </w:rPr>
+        <w:t>4</w:t>
+      </w:r>
+      <w:r>
+        <w:rPr>
+          <w:rFonts w:ascii="Times New Roman" w:hAnsi="Times New Roman" w:cs="Times New Roman"/>
+          <w:szCs w:val="21"/>
+        </w:rPr>
+        <w:t>．</w:t>
+      </w:r>
+      <w:r>
+        <w:rPr>
+          <w:rFonts w:ascii="Times New Roman" w:hAnsi="Times New Roman" w:cs="Times New Roman"/>
+          <w:szCs w:val="21"/>
+        </w:rPr>
+        <w:t>测试网络的通信效果</w:t>
+      </w:r>
+      <w:r>
+        <w:rPr>
+          <w:rFonts w:ascii="Times New Roman" w:hAnsi="Times New Roman" w:cs="Times New Roman"/>
+          <w:szCs w:val="21"/>
+        </w:rPr>
+        <w:t>；</w:t>
+      </w:r>
+    </w:p>
+    <w:p>
+      <w:pPr>
+        <w:adjustRightInd w:val="0"/>
+        <w:snapToGrid w:val="0"/>
+        <w:spacing w:line="360" w:lineRule="exact"/>
+        <w:ind w:firstLineChars="200" w:firstLine="420"/>
+        <w:rPr>
+          <w:rFonts w:ascii="Times New Roman" w:hAnsi="Times New Roman" w:cs="Times New Roman"/>
+          <w:szCs w:val="21"/>
+        </w:rPr>
+      </w:pPr>
+      <w:r>
+        <w:rPr>
+          <w:rFonts w:ascii="Times New Roman" w:hAnsi="Times New Roman" w:cs="Times New Roman"/>
+          <w:szCs w:val="21"/>
+        </w:rPr>
+        <w:t xml:space="preserve">5. </w:t>
+      </w:r>
+      <w:r>
+        <w:rPr>
+          <w:rFonts w:ascii="Times New Roman" w:hAnsi="Times New Roman" w:cs="Times New Roman"/>
+          <w:szCs w:val="21"/>
+        </w:rPr>
+        <w:t>通过</w:t>
+      </w:r>
+      <w:r>
+        <w:rPr>
+          <w:rFonts w:ascii="Times New Roman" w:hAnsi="Times New Roman" w:cs="Times New Roman"/>
+          <w:szCs w:val="21"/>
+        </w:rPr>
+        <w:t>PING</w:t>
+      </w:r>
+      <w:r>
+        <w:rPr>
+          <w:rFonts w:ascii="Times New Roman" w:hAnsi="Times New Roman" w:cs="Times New Roman"/>
+          <w:szCs w:val="21"/>
+        </w:rPr>
+        <w:t>命令</w:t>
+      </w:r>
+      <w:r>
+        <w:rPr>
+          <w:rFonts w:ascii="Times New Roman" w:hAnsi="Times New Roman" w:cs="Times New Roman"/>
+          <w:szCs w:val="21"/>
+        </w:rPr>
+        <w:t>捕捉</w:t>
+      </w:r>
+      <w:r>
+        <w:rPr>
+          <w:rFonts w:ascii="Times New Roman" w:hAnsi="Times New Roman" w:cs="Times New Roman"/>
+          <w:szCs w:val="21"/>
+        </w:rPr>
+        <w:t>ICMP</w:t>
+      </w:r>
+      <w:r>
+        <w:rPr>
+          <w:rFonts w:ascii="Times New Roman" w:hAnsi="Times New Roman" w:cs="Times New Roman"/>
+          <w:szCs w:val="21"/>
+        </w:rPr>
+        <w:t>报文，观察</w:t>
+      </w:r>
+      <w:r>
+        <w:rPr>
+          <w:rFonts w:ascii="Times New Roman" w:hAnsi="Times New Roman" w:cs="Times New Roman"/>
+          <w:szCs w:val="21"/>
+        </w:rPr>
+        <w:t>ICMP</w:t>
+      </w:r>
+      <w:r>
+        <w:rPr>
+          <w:rFonts w:ascii="Times New Roman" w:hAnsi="Times New Roman" w:cs="Times New Roman"/>
+          <w:szCs w:val="21"/>
+        </w:rPr>
+        <w:t>协议与</w:t>
+      </w:r>
+      <w:r>
+        <w:rPr>
+          <w:rFonts w:ascii="Times New Roman" w:hAnsi="Times New Roman" w:cs="Times New Roman"/>
+          <w:szCs w:val="21"/>
+        </w:rPr>
+        <w:t>IP</w:t>
+      </w:r>
+      <w:r>
+        <w:rPr>
+          <w:rFonts w:ascii="Times New Roman" w:hAnsi="Times New Roman" w:cs="Times New Roman"/>
+          <w:szCs w:val="21"/>
+        </w:rPr>
+        <w:t>协议的封装关系。</w:t>
+      </w:r>
+    </w:p>
+    <w:p>
+      <w:pPr>
+        <w:spacing w:beforeLines="100" w:before="312" w:afterLines="50" w:after="156" w:line="360" w:lineRule="exact"/>
+        <w:ind w:firstLineChars="200" w:firstLine="562"/>
         <w:rPr>
           <w:rFonts w:ascii="宋体" w:hAnsi="宋体" w:hint="eastAsia"/>
-        </w:rPr>
-        <w:t>1．以太网帧结构。</w:t>
+          <w:b/>
+          <w:bCs/>
+          <w:sz w:val="28"/>
+          <w:szCs w:val="28"/>
+        </w:rPr>
+      </w:pPr>
+      <w:r>
+        <w:rPr>
+          <w:rFonts w:ascii="宋体" w:hAnsi="宋体" w:hint="eastAsia"/>
+          <w:b/>
+          <w:bCs/>
+          <w:sz w:val="28"/>
+          <w:szCs w:val="28"/>
+        </w:rPr>
+        <w:t>三</w:t>
+      </w:r>
+      <w:r>
+        <w:rPr>
+          <w:rFonts w:ascii="宋体" w:hAnsi="宋体" w:hint="eastAsia"/>
+          <w:b/>
+          <w:bCs/>
+          <w:sz w:val="28"/>
+          <w:szCs w:val="28"/>
+        </w:rPr>
+        <w:t>、实验原理</w:t>
+      </w:r>
+    </w:p>
+    <w:p>
+      <w:pPr>
+        <w:spacing w:line="360" w:lineRule="exact"/>
+        <w:ind w:firstLineChars="200" w:firstLine="420"/>
+        <w:rPr>
+          <w:rFonts w:ascii="宋体" w:hAnsi="宋体" w:hint="eastAsia"/>
+        </w:rPr>
+      </w:pPr>
+      <w:r>
+        <w:rPr>
+          <w:rFonts w:ascii="宋体" w:hAnsi="宋体" w:hint="eastAsia"/>
+        </w:rPr>
+        <w:t>1．以太网</w:t>
+      </w:r>
+      <w:proofErr w:type="gramStart"/>
+      <w:r>
+        <w:rPr>
+          <w:rFonts w:ascii="宋体" w:hAnsi="宋体" w:hint="eastAsia"/>
+        </w:rPr>
+        <w:t>帧</w:t>
+      </w:r>
+      <w:proofErr w:type="gramEnd"/>
+      <w:r>
+        <w:rPr>
+          <w:rFonts w:ascii="宋体" w:hAnsi="宋体" w:hint="eastAsia"/>
+        </w:rPr>
+        <w:t>结构。</w:t>
       </w:r>
       <w:r>
         <w:rPr>
@@ -664,10 +678,10 @@
             <v:path o:extrusionok="f" gradientshapeok="t" o:connecttype="rect"/>
             <o:lock v:ext="edit" aspectratio="t"/>
           </v:shapetype>
-          <v:shape id="_x0000_i1025" type="#_x0000_t75" style="width:342.35pt;height:56.4pt" o:ole="">
+          <v:shape id="_x0000_i1025" type="#_x0000_t75" style="width:342.6pt;height:56.4pt" o:ole="">
             <v:imagedata r:id="rId6" o:title=""/>
           </v:shape>
-          <o:OLEObject Type="Embed" ProgID="Visio.Drawing.11" ShapeID="_x0000_i1025" DrawAspect="Content" ObjectID="_1824622858" r:id="rId7"/>
+          <o:OLEObject Type="Embed" ProgID="Visio.Drawing.11" ShapeID="_x0000_i1025" DrawAspect="Content" ObjectID="_1825224857" r:id="rId7"/>
         </w:object>
       </w:r>
     </w:p>
@@ -760,11 +774,19 @@
         <w:spacing w:line="360" w:lineRule="exact"/>
         <w:ind w:leftChars="171" w:left="359"/>
       </w:pPr>
-      <w:r>
-        <w:rPr>
-          <w:rFonts w:hint="eastAsia"/>
-        </w:rPr>
-        <w:t>帧类型</w:t>
+      <w:proofErr w:type="gramStart"/>
+      <w:r>
+        <w:rPr>
+          <w:rFonts w:hint="eastAsia"/>
+        </w:rPr>
+        <w:t>帧</w:t>
+      </w:r>
+      <w:proofErr w:type="gramEnd"/>
+      <w:r>
+        <w:rPr>
+          <w:rFonts w:hint="eastAsia"/>
+        </w:rPr>
+        <w:t>类型</w:t>
       </w:r>
       <w:r>
         <w:rPr>
@@ -904,11 +926,19 @@
         <w:spacing w:line="360" w:lineRule="exact"/>
         <w:ind w:leftChars="171" w:left="359"/>
       </w:pPr>
-      <w:r>
-        <w:rPr>
-          <w:rFonts w:hint="eastAsia"/>
-        </w:rPr>
-        <w:t>帧校验</w:t>
+      <w:proofErr w:type="gramStart"/>
+      <w:r>
+        <w:rPr>
+          <w:rFonts w:hint="eastAsia"/>
+        </w:rPr>
+        <w:t>帧</w:t>
+      </w:r>
+      <w:proofErr w:type="gramEnd"/>
+      <w:r>
+        <w:rPr>
+          <w:rFonts w:hint="eastAsia"/>
+        </w:rPr>
+        <w:t>校验</w:t>
       </w:r>
       <w:r>
         <w:rPr>
@@ -973,7 +1003,7 @@
         <w:spacing w:line="360" w:lineRule="exact"/>
         <w:ind w:firstLineChars="200" w:firstLine="420"/>
         <w:rPr>
-          <w:rFonts w:ascii="宋体" w:hAnsi="宋体"/>
+          <w:rFonts w:ascii="宋体" w:hAnsi="宋体" w:hint="eastAsia"/>
         </w:rPr>
       </w:pPr>
     </w:p>
@@ -985,7 +1015,7 @@
         <w:spacing w:line="360" w:lineRule="exact"/>
         <w:ind w:firstLineChars="200" w:firstLine="420"/>
         <w:rPr>
-          <w:rFonts w:ascii="宋体" w:hAnsi="宋体"/>
+          <w:rFonts w:ascii="宋体" w:hAnsi="宋体" w:hint="eastAsia"/>
           <w:szCs w:val="21"/>
         </w:rPr>
       </w:pPr>
@@ -1168,10 +1198,10 @@
       </w:pPr>
       <w:r>
         <w:object w:dxaOrig="4585" w:dyaOrig="1750" w14:anchorId="4AEF3758">
-          <v:shape id="_x0000_i1026" type="#_x0000_t75" style="width:212.6pt;height:80.85pt" o:ole="">
+          <v:shape id="_x0000_i1026" type="#_x0000_t75" style="width:212.4pt;height:81pt" o:ole="">
             <v:imagedata r:id="rId9" o:title=""/>
           </v:shape>
-          <o:OLEObject Type="Embed" ProgID="Visio.Drawing.11" ShapeID="_x0000_i1026" DrawAspect="Content" ObjectID="_1824622859" r:id="rId10"/>
+          <o:OLEObject Type="Embed" ProgID="Visio.Drawing.11" ShapeID="_x0000_i1026" DrawAspect="Content" ObjectID="_1825224858" r:id="rId10"/>
         </w:object>
       </w:r>
     </w:p>
@@ -1179,15 +1209,6 @@
       <w:pPr>
         <w:spacing w:beforeLines="100" w:before="312" w:afterLines="50" w:after="156" w:line="360" w:lineRule="exact"/>
         <w:ind w:firstLineChars="200" w:firstLine="562"/>
-        <w:rPr>
-          <w:rFonts w:ascii="宋体" w:hAnsi="宋体"/>
-          <w:b/>
-          <w:bCs/>
-          <w:sz w:val="28"/>
-          <w:szCs w:val="28"/>
-        </w:rPr>
-      </w:pPr>
-      <w:r>
         <w:rPr>
           <w:rFonts w:ascii="宋体" w:hAnsi="宋体" w:hint="eastAsia"/>
           <w:b/>
@@ -1195,8 +1216,7 @@
           <w:sz w:val="28"/>
           <w:szCs w:val="28"/>
         </w:rPr>
-        <w:t>四</w:t>
-      </w:r>
+      </w:pPr>
       <w:r>
         <w:rPr>
           <w:rFonts w:ascii="宋体" w:hAnsi="宋体" w:hint="eastAsia"/>
@@ -1205,6 +1225,16 @@
           <w:sz w:val="28"/>
           <w:szCs w:val="28"/>
         </w:rPr>
+        <w:t>四</w:t>
+      </w:r>
+      <w:r>
+        <w:rPr>
+          <w:rFonts w:ascii="宋体" w:hAnsi="宋体" w:hint="eastAsia"/>
+          <w:b/>
+          <w:bCs/>
+          <w:sz w:val="28"/>
+          <w:szCs w:val="28"/>
+        </w:rPr>
         <w:t>、实验步骤</w:t>
       </w:r>
     </w:p>
@@ -1265,7 +1295,7 @@
         <w:widowControl/>
         <w:jc w:val="left"/>
         <w:rPr>
-          <w:rFonts w:ascii="宋体" w:eastAsia="宋体" w:hAnsi="宋体" w:cs="宋体"/>
+          <w:rFonts w:ascii="宋体" w:eastAsia="宋体" w:hAnsi="宋体" w:cs="宋体" w:hint="eastAsia"/>
           <w:kern w:val="0"/>
           <w:sz w:val="24"/>
           <w:szCs w:val="24"/>
@@ -1369,122 +1399,174 @@
         <w:widowControl/>
         <w:jc w:val="left"/>
         <w:rPr>
-          <w:rFonts w:ascii="宋体" w:eastAsia="宋体" w:hAnsi="宋体" w:cs="宋体"/>
-          <w:kern w:val="0"/>
-          <w:szCs w:val="24"/>
-        </w:rPr>
-      </w:pPr>
-      <w:r>
-        <w:rPr>
           <w:rFonts w:ascii="宋体" w:eastAsia="宋体" w:hAnsi="宋体" w:cs="宋体" w:hint="eastAsia"/>
           <w:kern w:val="0"/>
           <w:szCs w:val="24"/>
         </w:rPr>
-        <w:t>3、观察数据包进出每个设备时的变化，截屏记录，并回答思考题。</w:t>
-      </w:r>
-    </w:p>
-    <w:p/>
-    <w:p>
-      <w:bookmarkStart w:id="0" w:name="_Hlk88309544"/>
-      <w:r>
-        <w:rPr>
-          <w:rFonts w:hint="eastAsia"/>
-        </w:rPr>
-        <w:t>注意：</w:t>
-      </w:r>
-    </w:p>
-    <w:p>
-      <w:r>
-        <w:rPr>
-          <w:rFonts w:hint="eastAsia"/>
-        </w:rPr>
-        <w:t xml:space="preserve">1. </w:t>
-      </w:r>
-      <w:r>
-        <w:rPr>
-          <w:rFonts w:hint="eastAsia"/>
-        </w:rPr>
-        <w:t>别忘打开</w:t>
-      </w:r>
-      <w:r>
-        <w:rPr>
-          <w:rFonts w:hint="eastAsia"/>
-        </w:rPr>
-        <w:t>路由器</w:t>
-      </w:r>
-      <w:r>
-        <w:rPr>
-          <w:rFonts w:hint="eastAsia"/>
-        </w:rPr>
-        <w:t>端口，特别是在图形界面上操作时</w:t>
-      </w:r>
-      <w:r>
-        <w:rPr>
-          <w:rFonts w:hint="eastAsia"/>
-        </w:rPr>
-        <w:t>。</w:t>
-      </w:r>
-    </w:p>
-    <w:p>
-      <w:r>
-        <w:t xml:space="preserve">2. </w:t>
-      </w:r>
-      <w:r>
-        <w:rPr>
-          <w:rFonts w:hint="eastAsia"/>
-        </w:rPr>
-        <w:t>在</w:t>
-      </w:r>
-      <w:r>
-        <w:t>路由器上可以</w:t>
-      </w:r>
-      <w:r>
-        <w:t>ping</w:t>
-      </w:r>
-      <w:r>
-        <w:t>通，</w:t>
-      </w:r>
-      <w:r>
-        <w:t>PC</w:t>
-      </w:r>
-      <w:r>
-        <w:t>还是</w:t>
-      </w:r>
-      <w:r>
-        <w:t>ping</w:t>
-      </w:r>
-      <w:r>
-        <w:t>不同，</w:t>
-      </w:r>
-      <w:r>
-        <w:t>why</w:t>
-      </w:r>
-      <w:r>
-        <w:t>？</w:t>
-      </w:r>
-      <w:r>
-        <w:rPr>
-          <w:rFonts w:hint="eastAsia"/>
-        </w:rPr>
-        <w:t>没有</w:t>
-      </w:r>
-      <w:r>
-        <w:t>设置网关</w:t>
-      </w:r>
-      <w:r>
-        <w:rPr>
-          <w:rFonts w:hint="eastAsia"/>
-        </w:rPr>
-        <w:t>。</w:t>
-      </w:r>
-    </w:p>
-    <w:bookmarkEnd w:id="0"/>
+      </w:pPr>
+      <w:r>
+        <w:rPr>
+          <w:noProof/>
+        </w:rPr>
+        <w:lastRenderedPageBreak/>
+        <w:drawing>
+          <wp:inline distT="0" distB="0" distL="0" distR="0" wp14:anchorId="3F16EFBB" wp14:editId="528821D0">
+            <wp:extent cx="5274310" cy="5176520"/>
+            <wp:effectExtent l="0" t="0" r="2540" b="5080"/>
+            <wp:docPr id="1224486390" name="图片 1"/>
+            <wp:cNvGraphicFramePr>
+              <a:graphicFrameLocks xmlns:a="http://schemas.openxmlformats.org/drawingml/2006/main" noChangeAspect="1"/>
+            </wp:cNvGraphicFramePr>
+            <a:graphic xmlns:a="http://schemas.openxmlformats.org/drawingml/2006/main">
+              <a:graphicData uri="http://schemas.openxmlformats.org/drawingml/2006/picture">
+                <pic:pic xmlns:pic="http://schemas.openxmlformats.org/drawingml/2006/picture">
+                  <pic:nvPicPr>
+                    <pic:cNvPr id="1224486390" name=""/>
+                    <pic:cNvPicPr/>
+                  </pic:nvPicPr>
+                  <pic:blipFill>
+                    <a:blip r:embed="rId12"/>
+                    <a:stretch>
+                      <a:fillRect/>
+                    </a:stretch>
+                  </pic:blipFill>
+                  <pic:spPr>
+                    <a:xfrm>
+                      <a:off x="0" y="0"/>
+                      <a:ext cx="5274310" cy="5176520"/>
+                    </a:xfrm>
+                    <a:prstGeom prst="rect">
+                      <a:avLst/>
+                    </a:prstGeom>
+                  </pic:spPr>
+                </pic:pic>
+              </a:graphicData>
+            </a:graphic>
+          </wp:inline>
+        </w:drawing>
+      </w:r>
+    </w:p>
     <w:p>
       <w:pPr>
         <w:widowControl/>
         <w:jc w:val="left"/>
         <w:rPr>
-          <w:rFonts w:ascii="宋体" w:eastAsia="宋体" w:hAnsi="宋体" w:cs="宋体"/>
+          <w:rFonts w:ascii="宋体" w:eastAsia="宋体" w:hAnsi="宋体" w:cs="宋体" w:hint="eastAsia"/>
+          <w:kern w:val="0"/>
+          <w:szCs w:val="24"/>
+        </w:rPr>
+      </w:pPr>
+      <w:r>
+        <w:rPr>
+          <w:rFonts w:ascii="宋体" w:eastAsia="宋体" w:hAnsi="宋体" w:cs="宋体" w:hint="eastAsia"/>
+          <w:kern w:val="0"/>
+          <w:szCs w:val="24"/>
+        </w:rPr>
+        <w:t>3、观察数据包进出每个设备时的变化，截屏记录，并回答思考题。</w:t>
+      </w:r>
+    </w:p>
+    <w:p/>
+    <w:p>
+      <w:bookmarkStart w:id="0" w:name="_Hlk88309544"/>
+      <w:r>
+        <w:rPr>
+          <w:rFonts w:hint="eastAsia"/>
+        </w:rPr>
+        <w:t>注意：</w:t>
+      </w:r>
+    </w:p>
+    <w:p>
+      <w:r>
+        <w:rPr>
+          <w:rFonts w:hint="eastAsia"/>
+        </w:rPr>
+        <w:t xml:space="preserve">1. </w:t>
+      </w:r>
+      <w:r>
+        <w:rPr>
+          <w:rFonts w:hint="eastAsia"/>
+        </w:rPr>
+        <w:t>别忘打开</w:t>
+      </w:r>
+      <w:r>
+        <w:rPr>
+          <w:rFonts w:hint="eastAsia"/>
+        </w:rPr>
+        <w:t>路由器</w:t>
+      </w:r>
+      <w:r>
+        <w:rPr>
+          <w:rFonts w:hint="eastAsia"/>
+        </w:rPr>
+        <w:t>端口，特别是在图形界面上操作时</w:t>
+      </w:r>
+      <w:r>
+        <w:rPr>
+          <w:rFonts w:hint="eastAsia"/>
+        </w:rPr>
+        <w:t>。</w:t>
+      </w:r>
+    </w:p>
+    <w:p>
+      <w:r>
+        <w:t xml:space="preserve">2. </w:t>
+      </w:r>
+      <w:r>
+        <w:rPr>
+          <w:rFonts w:hint="eastAsia"/>
+        </w:rPr>
+        <w:t>在</w:t>
+      </w:r>
+      <w:r>
+        <w:t>路由器上可以</w:t>
+      </w:r>
+      <w:r>
+        <w:t>ping</w:t>
+      </w:r>
+      <w:r>
+        <w:t>通，</w:t>
+      </w:r>
+      <w:r>
+        <w:t>PC</w:t>
+      </w:r>
+      <w:r>
+        <w:t>还是</w:t>
+      </w:r>
+      <w:r>
+        <w:t>ping</w:t>
+      </w:r>
+      <w:r>
+        <w:t>不同，</w:t>
+      </w:r>
+      <w:r>
+        <w:t>why</w:t>
+      </w:r>
+      <w:r>
+        <w:t>？</w:t>
+      </w:r>
+      <w:r>
+        <w:rPr>
+          <w:rFonts w:hint="eastAsia"/>
+        </w:rPr>
+        <w:t>没有</w:t>
+      </w:r>
+      <w:r>
+        <w:t>设置网关</w:t>
+      </w:r>
+      <w:r>
+        <w:rPr>
+          <w:rFonts w:hint="eastAsia"/>
+        </w:rPr>
+        <w:t>。</w:t>
+      </w:r>
+    </w:p>
+    <w:bookmarkEnd w:id="0"/>
+    <w:p>
+      <w:pPr>
+        <w:widowControl/>
+        <w:jc w:val="left"/>
+        <w:rPr>
+          <w:rFonts w:ascii="宋体" w:eastAsia="宋体" w:hAnsi="宋体" w:cs="宋体" w:hint="eastAsia"/>
           <w:kern w:val="0"/>
           <w:sz w:val="24"/>
           <w:szCs w:val="24"/>
@@ -1498,7 +1580,6 @@
           <w:sz w:val="24"/>
           <w:szCs w:val="24"/>
         </w:rPr>
-        <w:lastRenderedPageBreak/>
         <w:drawing>
           <wp:inline distT="0" distB="0" distL="0" distR="0" wp14:anchorId="22ABB58B" wp14:editId="3060521D">
             <wp:extent cx="2564407" cy="2034424"/>
@@ -1517,7 +1598,7 @@
                     </pic:cNvPicPr>
                   </pic:nvPicPr>
                   <pic:blipFill>
-                    <a:blip r:embed="rId12">
+                    <a:blip r:embed="rId13">
                       <a:extLst>
                         <a:ext uri="{28A0092B-C50C-407E-A947-70E740481C1C}">
                           <a14:useLocalDpi xmlns:a14="http://schemas.microsoft.com/office/drawing/2010/main" val="0"/>
@@ -1557,6 +1638,7 @@
         <w:rPr>
           <w:rFonts w:hint="eastAsia"/>
         </w:rPr>
+        <w:lastRenderedPageBreak/>
         <w:t>3.</w:t>
       </w:r>
       <w:r>
@@ -1707,7 +1789,7 @@
         <w:widowControl/>
         <w:jc w:val="left"/>
         <w:rPr>
-          <w:rFonts w:ascii="宋体" w:eastAsia="宋体" w:hAnsi="宋体" w:cs="宋体"/>
+          <w:rFonts w:ascii="宋体" w:eastAsia="宋体" w:hAnsi="宋体" w:cs="宋体" w:hint="eastAsia"/>
           <w:kern w:val="0"/>
           <w:sz w:val="24"/>
           <w:szCs w:val="24"/>
@@ -1784,7 +1866,7 @@
               </wp:anchor>
             </w:drawing>
           </mc:Choice>
-          <mc:Fallback xmlns:w16sdtfl="http://schemas.microsoft.com/office/word/2024/wordml/sdtformatlock" xmlns:w16sdtdh="http://schemas.microsoft.com/office/word/2020/wordml/sdtdatahash" xmlns:w16du="http://schemas.microsoft.com/office/word/2023/wordml/word16du" xmlns:w16="http://schemas.microsoft.com/office/word/2018/wordml" xmlns:w16cid="http://schemas.microsoft.com/office/word/2016/wordml/cid" xmlns:w16cex="http://schemas.microsoft.com/office/word/2018/wordml/cex" xmlns:oel="http://schemas.microsoft.com/office/2019/extlst" xmlns:am3d="http://schemas.microsoft.com/office/drawing/2017/model3d" xmlns:aink="http://schemas.microsoft.com/office/drawing/2016/ink" xmlns:cx8="http://schemas.microsoft.com/office/drawing/2016/5/14/chartex" xmlns:cx7="http://schemas.microsoft.com/office/drawing/2016/5/13/chartex" xmlns:cx6="http://schemas.microsoft.com/office/drawing/2016/5/12/chartex" xmlns:cx5="http://schemas.microsoft.com/office/drawing/2016/5/11/chartex" xmlns:cx4="http://schemas.microsoft.com/office/drawing/2016/5/10/chartex" xmlns:cx3="http://schemas.microsoft.com/office/drawing/2016/5/9/chartex" xmlns:cx2="http://schemas.microsoft.com/office/drawing/2015/10/21/chartex" xmlns:cx1="http://schemas.microsoft.com/office/drawing/2015/9/8/chartex">
+          <mc:Fallback>
             <w:pict>
               <v:oval w14:anchorId="0DF69158" id="椭圆 13" o:spid="_x0000_s1026" style="position:absolute;left:0;text-align:left;margin-left:390.95pt;margin-top:194.7pt;width:37.4pt;height:18.95pt;z-index:251661312;visibility:visible;mso-wrap-style:square;mso-wrap-distance-left:9pt;mso-wrap-distance-top:0;mso-wrap-distance-right:9pt;mso-wrap-distance-bottom:0;mso-position-horizontal:absolute;mso-position-horizontal-relative:text;mso-position-vertical:absolute;mso-position-vertical-relative:text;v-text-anchor:middle" o:gfxdata="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" filled="f" strokecolor="red" strokeweight="2pt"/>
             </w:pict>
@@ -1862,7 +1944,7 @@
               </wp:anchor>
             </w:drawing>
           </mc:Choice>
-          <mc:Fallback xmlns:w16sdtfl="http://schemas.microsoft.com/office/word/2024/wordml/sdtformatlock" xmlns:w16sdtdh="http://schemas.microsoft.com/office/word/2020/wordml/sdtdatahash" xmlns:w16du="http://schemas.microsoft.com/office/word/2023/wordml/word16du" xmlns:w16="http://schemas.microsoft.com/office/word/2018/wordml" xmlns:w16cid="http://schemas.microsoft.com/office/word/2016/wordml/cid" xmlns:w16cex="http://schemas.microsoft.com/office/word/2018/wordml/cex" xmlns:oel="http://schemas.microsoft.com/office/2019/extlst" xmlns:am3d="http://schemas.microsoft.com/office/drawing/2017/model3d" xmlns:aink="http://schemas.microsoft.com/office/drawing/2016/ink" xmlns:cx8="http://schemas.microsoft.com/office/drawing/2016/5/14/chartex" xmlns:cx7="http://schemas.microsoft.com/office/drawing/2016/5/13/chartex" xmlns:cx6="http://schemas.microsoft.com/office/drawing/2016/5/12/chartex" xmlns:cx5="http://schemas.microsoft.com/office/drawing/2016/5/11/chartex" xmlns:cx4="http://schemas.microsoft.com/office/drawing/2016/5/10/chartex" xmlns:cx3="http://schemas.microsoft.com/office/drawing/2016/5/9/chartex" xmlns:cx2="http://schemas.microsoft.com/office/drawing/2015/10/21/chartex" xmlns:cx1="http://schemas.microsoft.com/office/drawing/2015/9/8/chartex">
+          <mc:Fallback>
             <w:pict>
               <v:oval w14:anchorId="789530C4" id="椭圆 12" o:spid="_x0000_s1026" style="position:absolute;left:0;text-align:left;margin-left:135.65pt;margin-top:195.05pt;width:37.4pt;height:18.95pt;z-index:251659264;visibility:visible;mso-wrap-style:square;mso-wrap-distance-left:9pt;mso-wrap-distance-top:0;mso-wrap-distance-right:9pt;mso-wrap-distance-bottom:0;mso-position-horizontal:absolute;mso-position-horizontal-relative:text;mso-position-vertical:absolute;mso-position-vertical-relative:text;v-text-anchor:middle" o:gfxdata="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" filled="f" strokecolor="red" strokeweight="2pt"/>
             </w:pict>
@@ -1878,7 +1960,7 @@
           <w:szCs w:val="24"/>
         </w:rPr>
         <w:drawing>
-          <wp:inline distT="0" distB="0" distL="0" distR="0" wp14:anchorId="1D56AC01" wp14:editId="08B1B0A6">
+          <wp:inline distT="0" distB="0" distL="0" distR="0" wp14:anchorId="1D56AC01" wp14:editId="4B6A102B">
             <wp:extent cx="5395450" cy="2662147"/>
             <wp:effectExtent l="0" t="0" r="0" b="5080"/>
             <wp:docPr id="11" name="图片 11" descr="C:\Users\weifeng\AppData\Roaming\Tencent\Users\743256\QQ\WinTemp\RichOle\O8W_UBWSX57S7Y@_(U()%{V.png"/>
@@ -1895,7 +1977,7 @@
                     </pic:cNvPicPr>
                   </pic:nvPicPr>
                   <pic:blipFill>
-                    <a:blip r:embed="rId13" cstate="print">
+                    <a:blip r:embed="rId14" cstate="print">
                       <a:extLst>
                         <a:ext uri="{28A0092B-C50C-407E-A947-70E740481C1C}">
                           <a14:useLocalDpi xmlns:a14="http://schemas.microsoft.com/office/drawing/2010/main" val="0"/>
@@ -1932,23 +2014,13 @@
         <w:spacing w:beforeLines="100" w:before="312" w:afterLines="50" w:after="156" w:line="360" w:lineRule="exact"/>
         <w:ind w:firstLineChars="200" w:firstLine="562"/>
         <w:rPr>
-          <w:rFonts w:ascii="宋体" w:hAnsi="宋体"/>
-          <w:b/>
-          <w:bCs/>
-          <w:sz w:val="28"/>
-          <w:szCs w:val="28"/>
-        </w:rPr>
-      </w:pPr>
-      <w:r>
-        <w:rPr>
           <w:rFonts w:ascii="宋体" w:hAnsi="宋体" w:hint="eastAsia"/>
           <w:b/>
           <w:bCs/>
           <w:sz w:val="28"/>
           <w:szCs w:val="28"/>
         </w:rPr>
-        <w:t>五</w:t>
-      </w:r>
+      </w:pPr>
       <w:r>
         <w:rPr>
           <w:rFonts w:ascii="宋体" w:hAnsi="宋体" w:hint="eastAsia"/>
@@ -1957,6 +2029,16 @@
           <w:sz w:val="28"/>
           <w:szCs w:val="28"/>
         </w:rPr>
+        <w:t>五</w:t>
+      </w:r>
+      <w:r>
+        <w:rPr>
+          <w:rFonts w:ascii="宋体" w:hAnsi="宋体" w:hint="eastAsia"/>
+          <w:b/>
+          <w:bCs/>
+          <w:sz w:val="28"/>
+          <w:szCs w:val="28"/>
+        </w:rPr>
         <w:t>、 思考问题</w:t>
       </w:r>
     </w:p>
@@ -1965,7 +2047,7 @@
         <w:spacing w:line="360" w:lineRule="exact"/>
         <w:ind w:firstLineChars="200" w:firstLine="420"/>
         <w:rPr>
-          <w:rFonts w:ascii="宋体" w:hAnsi="宋体"/>
+          <w:rFonts w:ascii="宋体" w:hAnsi="宋体" w:hint="eastAsia"/>
           <w:szCs w:val="21"/>
         </w:rPr>
       </w:pPr>
@@ -2172,8 +2254,9 @@
           <w:sz w:val="24"/>
           <w:szCs w:val="28"/>
         </w:rPr>
-        <w:t>请大家截屏记录实验结果，</w:t>
-      </w:r>
+        <w:t>请大家截</w:t>
+      </w:r>
+      <w:proofErr w:type="gramStart"/>
       <w:r>
         <w:rPr>
           <w:rFonts w:ascii="宋体" w:hAnsi="宋体" w:hint="eastAsia"/>
@@ -2182,8 +2265,9 @@
           <w:sz w:val="24"/>
           <w:szCs w:val="28"/>
         </w:rPr>
-        <w:t>思考</w:t>
-      </w:r>
+        <w:t>屏记录</w:t>
+      </w:r>
+      <w:proofErr w:type="gramEnd"/>
       <w:r>
         <w:rPr>
           <w:rFonts w:ascii="宋体" w:hAnsi="宋体" w:hint="eastAsia"/>
@@ -2192,7 +2276,7 @@
           <w:sz w:val="24"/>
           <w:szCs w:val="28"/>
         </w:rPr>
-        <w:t>以上</w:t>
+        <w:t>实验结果，</w:t>
       </w:r>
       <w:r>
         <w:rPr>
@@ -2202,7 +2286,7 @@
           <w:sz w:val="24"/>
           <w:szCs w:val="28"/>
         </w:rPr>
-        <w:t>问题</w:t>
+        <w:t>思考</w:t>
       </w:r>
       <w:r>
         <w:rPr>
@@ -2212,10 +2296,28 @@
           <w:sz w:val="24"/>
           <w:szCs w:val="28"/>
         </w:rPr>
+        <w:t>以上</w:t>
+      </w:r>
+      <w:r>
+        <w:rPr>
+          <w:rFonts w:ascii="宋体" w:hAnsi="宋体" w:hint="eastAsia"/>
+          <w:b/>
+          <w:bCs/>
+          <w:sz w:val="24"/>
+          <w:szCs w:val="28"/>
+        </w:rPr>
+        <w:t>问题</w:t>
+      </w:r>
+      <w:r>
+        <w:rPr>
+          <w:rFonts w:ascii="宋体" w:hAnsi="宋体" w:hint="eastAsia"/>
+          <w:b/>
+          <w:bCs/>
+          <w:sz w:val="24"/>
+          <w:szCs w:val="28"/>
+        </w:rPr>
         <w:t>,不用提交实验报告</w:t>
       </w:r>
-      <w:bookmarkStart w:id="2" w:name="_GoBack"/>
-      <w:bookmarkEnd w:id="2"/>
       <w:r>
         <w:rPr>
           <w:rFonts w:ascii="宋体" w:hAnsi="宋体" w:hint="eastAsia"/>
@@ -2239,7 +2341,7 @@
 </file>
 
 <file path=word/endnotes.xml><?xml version="1.0" encoding="utf-8"?>
-<w:endnotes xmlns:wpc="http://schemas.microsoft.com/office/word/2010/wordprocessingCanvas" xmlns:cx="http://schemas.microsoft.com/office/drawing/2014/chartex" xmlns:mc="http://schemas.openxmlformats.org/markup-compatibility/2006" xmlns:o="urn:schemas-microsoft-com:office:office" xmlns:r="http://schemas.openxmlformats.org/officeDocument/2006/relationships" xmlns:m="http://schemas.openxmlformats.org/officeDocument/2006/math" xmlns:v="urn:schemas-microsoft-com:vml" xmlns:wp14="http://schemas.microsoft.com/office/word/2010/wordprocessingDrawing" xmlns:wp="http://schemas.openxmlformats.org/drawingml/2006/wordprocessingDrawing" xmlns:w10="urn:schemas-microsoft-com:office:word" xmlns:w="http://schemas.openxmlformats.org/wordprocessingml/2006/main" xmlns:w14="http://schemas.microsoft.com/office/word/2010/wordml" xmlns:w15="http://schemas.microsoft.com/office/word/2012/wordml" xmlns:w16se="http://schemas.microsoft.com/office/word/2015/wordml/symex" xmlns:wpg="http://schemas.microsoft.com/office/word/2010/wordprocessingGroup" xmlns:wpi="http://schemas.microsoft.com/office/word/2010/wordprocessingInk" xmlns:wne="http://schemas.microsoft.com/office/word/2006/wordml" xmlns:wps="http://schemas.microsoft.com/office/word/2010/wordprocessingShape" mc:Ignorable="w14 w15 w16se wp14">
+<w:endnotes xmlns:wpc="http://schemas.microsoft.com/office/word/2010/wordprocessingCanvas" xmlns:cx="http://schemas.microsoft.com/office/drawing/2014/chartex" xmlns:cx1="http://schemas.microsoft.com/office/drawing/2015/9/8/chartex" xmlns:cx2="http://schemas.microsoft.com/office/drawing/2015/10/21/chartex" xmlns:cx3="http://schemas.microsoft.com/office/drawing/2016/5/9/chartex" xmlns:cx4="http://schemas.microsoft.com/office/drawing/2016/5/10/chartex" xmlns:cx5="http://schemas.microsoft.com/office/drawing/2016/5/11/chartex" xmlns:cx6="http://schemas.microsoft.com/office/drawing/2016/5/12/chartex" xmlns:cx7="http://schemas.microsoft.com/office/drawing/2016/5/13/chartex" xmlns:cx8="http://schemas.microsoft.com/office/drawing/2016/5/14/chartex" xmlns:mc="http://schemas.openxmlformats.org/markup-compatibility/2006" xmlns:aink="http://schemas.microsoft.com/office/drawing/2016/ink" xmlns:am3d="http://schemas.microsoft.com/office/drawing/2017/model3d" xmlns:o="urn:schemas-microsoft-com:office:office" xmlns:oel="http://schemas.microsoft.com/office/2019/extlst" xmlns:r="http://schemas.openxmlformats.org/officeDocument/2006/relationships" xmlns:m="http://schemas.openxmlformats.org/officeDocument/2006/math" xmlns:v="urn:schemas-microsoft-com:vml" xmlns:wp14="http://schemas.microsoft.com/office/word/2010/wordprocessingDrawing" xmlns:wp="http://schemas.openxmlformats.org/drawingml/2006/wordprocessingDrawing" xmlns:w10="urn:schemas-microsoft-com:office:word" xmlns:w="http://schemas.openxmlformats.org/wordprocessingml/2006/main" xmlns:w14="http://schemas.microsoft.com/office/word/2010/wordml" xmlns:w15="http://schemas.microsoft.com/office/word/2012/wordml" xmlns:w16cex="http://schemas.microsoft.com/office/word/2018/wordml/cex" xmlns:w16cid="http://schemas.microsoft.com/office/word/2016/wordml/cid" xmlns:w16="http://schemas.microsoft.com/office/word/2018/wordml" xmlns:w16du="http://schemas.microsoft.com/office/word/2023/wordml/word16du" xmlns:w16sdtdh="http://schemas.microsoft.com/office/word/2020/wordml/sdtdatahash" xmlns:w16sdtfl="http://schemas.microsoft.com/office/word/2024/wordml/sdtformatlock" xmlns:w16se="http://schemas.microsoft.com/office/word/2015/wordml/symex" xmlns:wpg="http://schemas.microsoft.com/office/word/2010/wordprocessingGroup" xmlns:wpi="http://schemas.microsoft.com/office/word/2010/wordprocessingInk" xmlns:wne="http://schemas.microsoft.com/office/word/2006/wordml" xmlns:wps="http://schemas.microsoft.com/office/word/2010/wordprocessingShape" mc:Ignorable="w14 w15 w16se w16cid w16 w16cex w16sdtdh w16sdtfl w16du wp14">
   <w:endnote w:type="separator" w:id="-1">
     <w:p>
       <w:r>
@@ -2258,7 +2360,7 @@
 </file>
 
 <file path=word/footnotes.xml><?xml version="1.0" encoding="utf-8"?>
-<w:footnotes xmlns:wpc="http://schemas.microsoft.com/office/word/2010/wordprocessingCanvas" xmlns:cx="http://schemas.microsoft.com/office/drawing/2014/chartex" xmlns:mc="http://schemas.openxmlformats.org/markup-compatibility/2006" xmlns:o="urn:schemas-microsoft-com:office:office" xmlns:r="http://schemas.openxmlformats.org/officeDocument/2006/relationships" xmlns:m="http://schemas.openxmlformats.org/officeDocument/2006/math" xmlns:v="urn:schemas-microsoft-com:vml" xmlns:wp14="http://schemas.microsoft.com/office/word/2010/wordprocessingDrawing" xmlns:wp="http://schemas.openxmlformats.org/drawingml/2006/wordprocessingDrawing" xmlns:w10="urn:schemas-microsoft-com:office:word" xmlns:w="http://schemas.openxmlformats.org/wordprocessingml/2006/main" xmlns:w14="http://schemas.microsoft.com/office/word/2010/wordml" xmlns:w15="http://schemas.microsoft.com/office/word/2012/wordml" xmlns:w16se="http://schemas.microsoft.com/office/word/2015/wordml/symex" xmlns:wpg="http://schemas.microsoft.com/office/word/2010/wordprocessingGroup" xmlns:wpi="http://schemas.microsoft.com/office/word/2010/wordprocessingInk" xmlns:wne="http://schemas.microsoft.com/office/word/2006/wordml" xmlns:wps="http://schemas.microsoft.com/office/word/2010/wordprocessingShape" mc:Ignorable="w14 w15 w16se wp14">
+<w:footnotes xmlns:wpc="http://schemas.microsoft.com/office/word/2010/wordprocessingCanvas" xmlns:cx="http://schemas.microsoft.com/office/drawing/2014/chartex" xmlns:cx1="http://schemas.microsoft.com/office/drawing/2015/9/8/chartex" xmlns:cx2="http://schemas.microsoft.com/office/drawing/2015/10/21/chartex" xmlns:cx3="http://schemas.microsoft.com/office/drawing/2016/5/9/chartex" xmlns:cx4="http://schemas.microsoft.com/office/drawing/2016/5/10/chartex" xmlns:cx5="http://schemas.microsoft.com/office/drawing/2016/5/11/chartex" xmlns:cx6="http://schemas.microsoft.com/office/drawing/2016/5/12/chartex" xmlns:cx7="http://schemas.microsoft.com/office/drawing/2016/5/13/chartex" xmlns:cx8="http://schemas.microsoft.com/office/drawing/2016/5/14/chartex" xmlns:mc="http://schemas.openxmlformats.org/markup-compatibility/2006" xmlns:aink="http://schemas.microsoft.com/office/drawing/2016/ink" xmlns:am3d="http://schemas.microsoft.com/office/drawing/2017/model3d" xmlns:o="urn:schemas-microsoft-com:office:office" xmlns:oel="http://schemas.microsoft.com/office/2019/extlst" xmlns:r="http://schemas.openxmlformats.org/officeDocument/2006/relationships" xmlns:m="http://schemas.openxmlformats.org/officeDocument/2006/math" xmlns:v="urn:schemas-microsoft-com:vml" xmlns:wp14="http://schemas.microsoft.com/office/word/2010/wordprocessingDrawing" xmlns:wp="http://schemas.openxmlformats.org/drawingml/2006/wordprocessingDrawing" xmlns:w10="urn:schemas-microsoft-com:office:word" xmlns:w="http://schemas.openxmlformats.org/wordprocessingml/2006/main" xmlns:w14="http://schemas.microsoft.com/office/word/2010/wordml" xmlns:w15="http://schemas.microsoft.com/office/word/2012/wordml" xmlns:w16cex="http://schemas.microsoft.com/office/word/2018/wordml/cex" xmlns:w16cid="http://schemas.microsoft.com/office/word/2016/wordml/cid" xmlns:w16="http://schemas.microsoft.com/office/word/2018/wordml" xmlns:w16du="http://schemas.microsoft.com/office/word/2023/wordml/word16du" xmlns:w16sdtdh="http://schemas.microsoft.com/office/word/2020/wordml/sdtdatahash" xmlns:w16sdtfl="http://schemas.microsoft.com/office/word/2024/wordml/sdtformatlock" xmlns:w16se="http://schemas.microsoft.com/office/word/2015/wordml/symex" xmlns:wpg="http://schemas.microsoft.com/office/word/2010/wordprocessingGroup" xmlns:wpi="http://schemas.microsoft.com/office/word/2010/wordprocessingInk" xmlns:wne="http://schemas.microsoft.com/office/word/2006/wordml" xmlns:wps="http://schemas.microsoft.com/office/word/2010/wordprocessingShape" mc:Ignorable="w14 w15 w16se w16cid w16 w16cex w16sdtdh w16sdtfl w16du wp14">
   <w:footnote w:type="separator" w:id="-1">
     <w:p>
       <w:r>
@@ -2277,7 +2379,7 @@
 </file>
 
 <file path=word/styles.xml><?xml version="1.0" encoding="utf-8"?>
-<w:styles xmlns:mc="http://schemas.openxmlformats.org/markup-compatibility/2006" xmlns:r="http://schemas.openxmlformats.org/officeDocument/2006/relationships" xmlns:w="http://schemas.openxmlformats.org/wordprocessingml/2006/main" xmlns:w14="http://schemas.microsoft.com/office/word/2010/wordml" xmlns:w15="http://schemas.microsoft.com/office/word/2012/wordml" xmlns:w16se="http://schemas.microsoft.com/office/word/2015/wordml/symex" mc:Ignorable="w14 w15 w16se">
+<w:styles xmlns:mc="http://schemas.openxmlformats.org/markup-compatibility/2006" xmlns:r="http://schemas.openxmlformats.org/officeDocument/2006/relationships" xmlns:w="http://schemas.openxmlformats.org/wordprocessingml/2006/main" xmlns:w14="http://schemas.microsoft.com/office/word/2010/wordml" xmlns:w15="http://schemas.microsoft.com/office/word/2012/wordml" xmlns:w16cex="http://schemas.microsoft.com/office/word/2018/wordml/cex" xmlns:w16cid="http://schemas.microsoft.com/office/word/2016/wordml/cid" xmlns:w16="http://schemas.microsoft.com/office/word/2018/wordml" xmlns:w16du="http://schemas.microsoft.com/office/word/2023/wordml/word16du" xmlns:w16sdtdh="http://schemas.microsoft.com/office/word/2020/wordml/sdtdatahash" xmlns:w16sdtfl="http://schemas.microsoft.com/office/word/2024/wordml/sdtformatlock" xmlns:w16se="http://schemas.microsoft.com/office/word/2015/wordml/symex" mc:Ignorable="w14 w15 w16se w16cid w16 w16cex w16sdtdh w16sdtfl w16du">
   <w:docDefaults>
     <w:rPrDefault>
       <w:rPr>
@@ -2290,7 +2392,7 @@
     </w:rPrDefault>
     <w:pPrDefault/>
   </w:docDefaults>
-  <w:latentStyles w:defLockedState="0" w:defUIPriority="99" w:defSemiHidden="0" w:defUnhideWhenUsed="0" w:defQFormat="0" w:count="371">
+  <w:latentStyles w:defLockedState="0" w:defUIPriority="99" w:defSemiHidden="0" w:defUnhideWhenUsed="0" w:defQFormat="0" w:count="376">
     <w:lsdException w:name="Normal" w:uiPriority="0" w:qFormat="1"/>
     <w:lsdException w:name="heading 1" w:uiPriority="9" w:qFormat="1"/>
     <w:lsdException w:name="heading 2" w:semiHidden="1" w:uiPriority="9" w:unhideWhenUsed="1" w:qFormat="1"/>
@@ -2662,6 +2764,11 @@
     <w:lsdException w:name="List Table 5 Dark Accent 6" w:uiPriority="50"/>
     <w:lsdException w:name="List Table 6 Colorful Accent 6" w:uiPriority="51"/>
     <w:lsdException w:name="List Table 7 Colorful Accent 6" w:uiPriority="52"/>
+    <w:lsdException w:name="Mention" w:semiHidden="1" w:unhideWhenUsed="1"/>
+    <w:lsdException w:name="Smart Hyperlink" w:semiHidden="1" w:unhideWhenUsed="1"/>
+    <w:lsdException w:name="Hashtag" w:semiHidden="1" w:unhideWhenUsed="1"/>
+    <w:lsdException w:name="Unresolved Mention" w:semiHidden="1" w:unhideWhenUsed="1"/>
+    <w:lsdException w:name="Smart Link" w:semiHidden="1" w:unhideWhenUsed="1"/>
   </w:latentStyles>
   <w:style w:type="paragraph" w:default="1" w:styleId="a">
     <w:name w:val="Normal"/>

</xml_diff>